<commit_message>
Actualizacion de analisis y diseno
</commit_message>
<xml_diff>
--- a/Proyectos/Activos/Viaticos_q/3. Ejecución/3.1 Análisis y Diseño/viaticos_q_Analisis_y_Diseño.docx
+++ b/Proyectos/Activos/Viaticos_q/3. Ejecución/3.1 Análisis y Diseño/viaticos_q_Analisis_y_Diseño.docx
@@ -1206,14 +1206,25 @@
     <w:p>
       <w:pPr>
         <w:pStyle w:val="Encabezado2"/>
-      </w:pPr>
-      <w:r>
         <w:rPr>
           <w:rFonts w:asciiTheme="minorHAnsi" w:hAnsiTheme="minorHAnsi" w:cstheme="minorHAnsi"/>
           <w:color w:val="000000" w:themeColor="text1"/>
         </w:rPr>
+      </w:pPr>
+      <w:r>
+        <w:rPr>
+          <w:rFonts w:asciiTheme="minorHAnsi" w:hAnsiTheme="minorHAnsi" w:cstheme="minorHAnsi"/>
+          <w:color w:val="000000" w:themeColor="text1"/>
+        </w:rPr>
         <w:t>IDENTIFICACIÓN DE REQUERIMIENTOS</w:t>
       </w:r>
+    </w:p>
+    <w:p>
+      <w:pPr>
+        <w:rPr>
+          <w:lang w:eastAsia="es-MX"/>
+        </w:rPr>
+      </w:pPr>
     </w:p>
     <w:p>
       <w:pPr>
@@ -1423,6 +1434,9 @@
               <w:jc w:val="both"/>
             </w:pPr>
             <w:r>
+              <w:t>N/A</w:t>
+            </w:r>
+            <w:r>
               <w:fldChar w:fldCharType="begin"/>
             </w:r>
             <w:bookmarkStart w:id="3" w:name="__Fieldmark__99_2143541199"/>
@@ -1615,6 +1629,7 @@
         <w:rPr>
           <w:lang w:val="fr-FR"/>
         </w:rPr>
+        <w:lastRenderedPageBreak/>
         <w:t>Interfaces de software</w:t>
       </w:r>
     </w:p>
@@ -1725,7 +1740,6 @@
                 <w:iCs/>
                 <w:color w:val="00000A"/>
               </w:rPr>
-              <w:lastRenderedPageBreak/>
               <w:t>Nombre de Requerimiento</w:t>
             </w:r>
           </w:p>
@@ -1807,6 +1821,9 @@
               <w:ind w:left="0"/>
               <w:jc w:val="both"/>
             </w:pPr>
+            <w:r>
+              <w:t>N/A</w:t>
+            </w:r>
             <w:r>
               <w:fldChar w:fldCharType="begin"/>
             </w:r>
@@ -2224,6 +2241,9 @@
               <w:jc w:val="both"/>
             </w:pPr>
             <w:r>
+              <w:t>N/A</w:t>
+            </w:r>
+            <w:r>
               <w:fldChar w:fldCharType="begin"/>
             </w:r>
             <w:bookmarkStart w:id="15" w:name="__Fieldmark__205_2143541199"/>
@@ -2403,28 +2423,6 @@
         </w:tc>
       </w:tr>
     </w:tbl>
-    <w:p>
-      <w:pPr>
-        <w:pStyle w:val="Normalindentado3"/>
-        <w:jc w:val="both"/>
-      </w:pPr>
-    </w:p>
-    <w:p>
-      <w:pPr>
-        <w:pStyle w:val="Encabezado2"/>
-        <w:jc w:val="both"/>
-      </w:pPr>
-    </w:p>
-    <w:p>
-      <w:pPr>
-        <w:jc w:val="both"/>
-      </w:pPr>
-    </w:p>
-    <w:p>
-      <w:pPr>
-        <w:jc w:val="both"/>
-      </w:pPr>
-    </w:p>
     <w:p>
       <w:pPr>
         <w:jc w:val="both"/>
@@ -2662,6 +2660,9 @@
               <w:jc w:val="both"/>
             </w:pPr>
             <w:r>
+              <w:t>N/A</w:t>
+            </w:r>
+            <w:r>
               <w:fldChar w:fldCharType="begin"/>
             </w:r>
             <w:bookmarkStart w:id="23" w:name="__Fieldmark__264_2143541199"/>
@@ -2809,7 +2810,6 @@
                 <w:iCs/>
                 <w:color w:val="00000A"/>
               </w:rPr>
-              <w:lastRenderedPageBreak/>
               <w:t xml:space="preserve">Descripción </w:t>
             </w:r>
           </w:p>
@@ -2857,6 +2857,7 @@
       <w:bookmarkStart w:id="28" w:name="_Toc322442656"/>
       <w:proofErr w:type="spellStart"/>
       <w:r>
+        <w:lastRenderedPageBreak/>
         <w:t>Requerimiento</w:t>
       </w:r>
       <w:proofErr w:type="spellEnd"/>
@@ -3068,6 +3069,9 @@
               <w:jc w:val="both"/>
             </w:pPr>
             <w:r>
+              <w:t>Simple</w:t>
+            </w:r>
+            <w:r>
               <w:fldChar w:fldCharType="begin"/>
             </w:r>
             <w:bookmarkStart w:id="29" w:name="__Fieldmark__316_2143541199"/>
@@ -3531,6 +3535,9 @@
               <w:jc w:val="both"/>
             </w:pPr>
             <w:r>
+              <w:t>Complejo</w:t>
+            </w:r>
+            <w:r>
               <w:fldChar w:fldCharType="begin"/>
             </w:r>
             <w:bookmarkStart w:id="35" w:name="__Fieldmark__368_2143541199"/>
@@ -3704,11 +3711,7 @@
               <w:jc w:val="both"/>
             </w:pPr>
             <w:r>
-              <w:t xml:space="preserve">Los usuarios registrados en el sistema serán capaces de crear áreas de proyectos y a su vez podrán crear, para cada área, </w:t>
-            </w:r>
-            <w:r>
-              <w:lastRenderedPageBreak/>
-              <w:t>proyectos sobre los cuales estén laborando, dichos proyecto únicamente será accesible por el usuario que crea el proyecto y la lista de personas relacionadas al mismo asignadas por dicho usuario.</w:t>
+              <w:t>Los usuarios registrados en el sistema serán capaces de crear áreas de proyectos y a su vez podrán crear, para cada área, proyectos sobre los cuales estén laborando, dichos proyecto únicamente será accesible por el usuario que crea el proyecto y la lista de personas relacionadas al mismo asignadas por dicho usuario.</w:t>
             </w:r>
           </w:p>
         </w:tc>
@@ -3913,6 +3916,9 @@
               <w:jc w:val="both"/>
             </w:pPr>
             <w:r>
+              <w:t>Simple</w:t>
+            </w:r>
+            <w:r>
               <w:fldChar w:fldCharType="begin"/>
             </w:r>
             <w:bookmarkStart w:id="39" w:name="__Fieldmark__414_2143541199"/>
@@ -4291,6 +4297,9 @@
               <w:jc w:val="both"/>
             </w:pPr>
             <w:r>
+              <w:t>Simple</w:t>
+            </w:r>
+            <w:r>
               <w:fldChar w:fldCharType="begin"/>
             </w:r>
             <w:bookmarkStart w:id="43" w:name="__Fieldmark__460_2143541199"/>
@@ -4477,41 +4486,23 @@
     </w:p>
     <w:p>
       <w:pPr>
-        <w:pStyle w:val="Encabezado3"/>
-      </w:pPr>
-      <w:bookmarkStart w:id="47" w:name="_Toc339267321"/>
-      <w:bookmarkStart w:id="48" w:name="_Toc322442660"/>
-      <w:proofErr w:type="spellStart"/>
-      <w:r>
-        <w:t>Requerimiento</w:t>
-      </w:r>
-      <w:proofErr w:type="spellEnd"/>
-      <w:r>
-        <w:t xml:space="preserve"> </w:t>
-      </w:r>
-      <w:proofErr w:type="spellStart"/>
-      <w:r>
-        <w:t>Funcional</w:t>
-      </w:r>
-      <w:proofErr w:type="spellEnd"/>
-      <w:r>
-        <w:t xml:space="preserve"> </w:t>
-      </w:r>
-      <w:bookmarkEnd w:id="47"/>
-      <w:bookmarkEnd w:id="48"/>
-      <w:proofErr w:type="spellStart"/>
-      <w:r>
-        <w:t>Generación</w:t>
-      </w:r>
-      <w:proofErr w:type="spellEnd"/>
-      <w:r>
-        <w:t xml:space="preserve"> de </w:t>
-      </w:r>
-      <w:proofErr w:type="spellStart"/>
-      <w:r>
-        <w:t>reportes</w:t>
-      </w:r>
-      <w:proofErr w:type="spellEnd"/>
+        <w:pStyle w:val="Normalindentado3"/>
+      </w:pPr>
+    </w:p>
+    <w:p>
+      <w:pPr>
+        <w:pStyle w:val="Normalindentado3"/>
+      </w:pPr>
+    </w:p>
+    <w:p>
+      <w:pPr>
+        <w:pStyle w:val="Normalindentado3"/>
+      </w:pPr>
+    </w:p>
+    <w:p>
+      <w:pPr>
+        <w:pStyle w:val="Normalindentado3"/>
+      </w:pPr>
     </w:p>
     <w:p>
       <w:pPr>
@@ -4595,7 +4586,7 @@
               <w:jc w:val="both"/>
             </w:pPr>
             <w:r>
-              <w:t>3.2.4</w:t>
+              <w:t>3.2.3.4</w:t>
             </w:r>
           </w:p>
         </w:tc>
@@ -4652,7 +4643,7 @@
               <w:jc w:val="both"/>
             </w:pPr>
             <w:r>
-              <w:t>Generación de reportes</w:t>
+              <w:t>Edición Gastos y Viáticos</w:t>
             </w:r>
           </w:p>
         </w:tc>
@@ -4704,27 +4695,29 @@
           <w:p>
             <w:pPr>
               <w:pStyle w:val="Normalindentado1"/>
+              <w:tabs>
+                <w:tab w:val="right" w:pos="1764"/>
+              </w:tabs>
               <w:ind w:left="0"/>
               <w:jc w:val="both"/>
             </w:pPr>
             <w:r>
+              <w:t>Simple</w:t>
+            </w:r>
+            <w:r>
               <w:fldChar w:fldCharType="begin"/>
             </w:r>
-            <w:bookmarkStart w:id="49" w:name="__Fieldmark__512_2143541199"/>
             <w:r>
               <w:fldChar w:fldCharType="separate"/>
             </w:r>
             <w:r>
-              <w:t xml:space="preserve"> </w:t>
-            </w:r>
-            <w:bookmarkStart w:id="50" w:name="__Fieldmark__482_735692401"/>
-            <w:r>
-              <w:t>Requerimiento</w:t>
-            </w:r>
-            <w:bookmarkEnd w:id="49"/>
-            <w:bookmarkEnd w:id="50"/>
+              <w:t xml:space="preserve"> Requerimiento</w:t>
+            </w:r>
             <w:r>
               <w:fldChar w:fldCharType="end"/>
+            </w:r>
+            <w:r>
+              <w:tab/>
             </w:r>
           </w:p>
         </w:tc>
@@ -4753,19 +4746,12 @@
             <w:r>
               <w:fldChar w:fldCharType="begin"/>
             </w:r>
-            <w:bookmarkStart w:id="51" w:name="__Fieldmark__519_2143541199"/>
             <w:r>
               <w:fldChar w:fldCharType="separate"/>
             </w:r>
             <w:r>
-              <w:t xml:space="preserve"> </w:t>
-            </w:r>
-            <w:bookmarkStart w:id="52" w:name="__Fieldmark__487_735692401"/>
-            <w:r>
-              <w:t>Restricción</w:t>
-            </w:r>
-            <w:bookmarkEnd w:id="51"/>
-            <w:bookmarkEnd w:id="52"/>
+              <w:t xml:space="preserve"> Restricción</w:t>
+            </w:r>
             <w:r>
               <w:fldChar w:fldCharType="end"/>
             </w:r>
@@ -4773,6 +4759,9 @@
         </w:tc>
       </w:tr>
       <w:tr>
+        <w:trPr>
+          <w:trHeight w:val="70"/>
+        </w:trPr>
         <w:tc>
           <w:tcPr>
             <w:tcW w:w="2490" w:type="dxa"/>
@@ -4875,14 +4864,16 @@
             </w:tcMar>
           </w:tcPr>
           <w:p>
+            <w:r>
+              <w:t>Tras generar reportes de Viáticos o Gastos el usuario será capaz de actualizar los mismos para definir si el gasto o viatico ha sido reportado, al ser reportado este desaparece del índex del proyecto</w:t>
+            </w:r>
+          </w:p>
+          <w:p>
             <w:pPr>
               <w:pStyle w:val="Normalindentado1"/>
               <w:ind w:left="0"/>
               <w:jc w:val="both"/>
             </w:pPr>
-            <w:r>
-              <w:t>Cada usuario podrá obtener un reporte en Excel que mostrara en forma de resumen los gastos generados en la consultaría, dicho archivo contendrá el total solicitado de viáticos y en cuanto a los gastos se tendrá los datos especificados en el requerimiento de Administración de gastos. Este archivo se generara a partir de las fechas establecidas por el usuario (fecha inicio, fecha fin).</w:t>
-            </w:r>
           </w:p>
         </w:tc>
       </w:tr>
@@ -4890,57 +4881,35 @@
     <w:p>
       <w:pPr>
         <w:pStyle w:val="Normalindentado3"/>
-        <w:jc w:val="both"/>
-      </w:pPr>
-    </w:p>
-    <w:p>
-      <w:pPr>
-        <w:pStyle w:val="Encabezado2"/>
-        <w:jc w:val="both"/>
-      </w:pPr>
-      <w:bookmarkStart w:id="53" w:name="_Toc339267323"/>
-      <w:bookmarkStart w:id="54" w:name="_Toc322442662"/>
-      <w:bookmarkStart w:id="55" w:name="_Toc33238257"/>
-      <w:bookmarkEnd w:id="53"/>
-      <w:bookmarkEnd w:id="54"/>
-      <w:bookmarkEnd w:id="55"/>
-      <w:r>
-        <w:t>Requerimientos no funcionales</w:t>
+      </w:pPr>
+    </w:p>
+    <w:p>
+      <w:pPr>
+        <w:pStyle w:val="Encabezado3"/>
+        <w:rPr>
+          <w:lang w:val="es-MX"/>
+        </w:rPr>
+      </w:pPr>
+      <w:bookmarkStart w:id="47" w:name="_Toc339267321"/>
+      <w:bookmarkStart w:id="48" w:name="_Toc322442660"/>
+      <w:r>
+        <w:rPr>
+          <w:lang w:val="es-MX"/>
+        </w:rPr>
+        <w:t xml:space="preserve">Requerimiento Funcional </w:t>
+      </w:r>
+      <w:bookmarkEnd w:id="47"/>
+      <w:bookmarkEnd w:id="48"/>
+      <w:r>
+        <w:rPr>
+          <w:lang w:val="es-MX"/>
+        </w:rPr>
+        <w:t>Generación de reportes</w:t>
       </w:r>
     </w:p>
     <w:p>
       <w:pPr>
         <w:pStyle w:val="Normalindentado3"/>
-        <w:jc w:val="both"/>
-      </w:pPr>
-    </w:p>
-    <w:p>
-      <w:pPr>
-        <w:pStyle w:val="Encabezado3"/>
-        <w:jc w:val="both"/>
-      </w:pPr>
-      <w:bookmarkStart w:id="56" w:name="_Toc339267325"/>
-      <w:bookmarkStart w:id="57" w:name="_Toc322442664"/>
-      <w:bookmarkStart w:id="58" w:name="_Toc33238259"/>
-      <w:bookmarkEnd w:id="56"/>
-      <w:bookmarkEnd w:id="57"/>
-      <w:bookmarkEnd w:id="58"/>
-      <w:proofErr w:type="spellStart"/>
-      <w:r>
-        <w:t>Seguridad</w:t>
-      </w:r>
-      <w:proofErr w:type="spellEnd"/>
-    </w:p>
-    <w:p>
-      <w:pPr>
-        <w:pStyle w:val="Normalindentado3"/>
-        <w:jc w:val="both"/>
-      </w:pPr>
-    </w:p>
-    <w:p>
-      <w:pPr>
-        <w:pStyle w:val="Normalindentado3"/>
-        <w:jc w:val="both"/>
       </w:pPr>
     </w:p>
     <w:tbl>
@@ -5019,7 +4988,7 @@
               <w:jc w:val="both"/>
             </w:pPr>
             <w:r>
-              <w:t>3.3.1</w:t>
+              <w:t>3.2.4</w:t>
             </w:r>
           </w:p>
         </w:tc>
@@ -5076,7 +5045,7 @@
               <w:jc w:val="both"/>
             </w:pPr>
             <w:r>
-              <w:t>Seguridad de sistema</w:t>
+              <w:t>Generación de reportes</w:t>
             </w:r>
           </w:p>
         </w:tc>
@@ -5132,21 +5101,24 @@
               <w:jc w:val="both"/>
             </w:pPr>
             <w:r>
+              <w:t>Intermedio</w:t>
+            </w:r>
+            <w:r>
               <w:fldChar w:fldCharType="begin"/>
             </w:r>
-            <w:bookmarkStart w:id="59" w:name="__Fieldmark__578_2143541199"/>
+            <w:bookmarkStart w:id="49" w:name="__Fieldmark__512_2143541199"/>
             <w:r>
               <w:fldChar w:fldCharType="separate"/>
             </w:r>
             <w:r>
               <w:t xml:space="preserve"> </w:t>
             </w:r>
-            <w:bookmarkStart w:id="60" w:name="__Fieldmark__544_735692401"/>
+            <w:bookmarkStart w:id="50" w:name="__Fieldmark__482_735692401"/>
             <w:r>
               <w:t>Requerimiento</w:t>
             </w:r>
-            <w:bookmarkEnd w:id="59"/>
-            <w:bookmarkEnd w:id="60"/>
+            <w:bookmarkEnd w:id="49"/>
+            <w:bookmarkEnd w:id="50"/>
             <w:r>
               <w:fldChar w:fldCharType="end"/>
             </w:r>
@@ -5177,19 +5149,19 @@
             <w:r>
               <w:fldChar w:fldCharType="begin"/>
             </w:r>
-            <w:bookmarkStart w:id="61" w:name="__Fieldmark__585_2143541199"/>
+            <w:bookmarkStart w:id="51" w:name="__Fieldmark__519_2143541199"/>
             <w:r>
               <w:fldChar w:fldCharType="separate"/>
             </w:r>
             <w:r>
               <w:t xml:space="preserve"> </w:t>
             </w:r>
-            <w:bookmarkStart w:id="62" w:name="__Fieldmark__549_735692401"/>
+            <w:bookmarkStart w:id="52" w:name="__Fieldmark__487_735692401"/>
             <w:r>
               <w:t>Restricción</w:t>
             </w:r>
-            <w:bookmarkEnd w:id="61"/>
-            <w:bookmarkEnd w:id="62"/>
+            <w:bookmarkEnd w:id="51"/>
+            <w:bookmarkEnd w:id="52"/>
             <w:r>
               <w:fldChar w:fldCharType="end"/>
             </w:r>
@@ -5305,15 +5277,7 @@
               <w:jc w:val="both"/>
             </w:pPr>
             <w:r>
-              <w:t xml:space="preserve">Para la protección de los datos de usuarios se manejara encriptación de </w:t>
-            </w:r>
-            <w:proofErr w:type="spellStart"/>
-            <w:r>
-              <w:t>passwords</w:t>
-            </w:r>
-            <w:proofErr w:type="spellEnd"/>
-            <w:r>
-              <w:t xml:space="preserve"> para evitar la violación del sistema.</w:t>
+              <w:t>Cada usuario podrá obtener un reporte en Excel que mostrara en forma de resumen los gastos generados en la consultaría, dicho archivo contendrá el total solicitado de viáticos y en cuanto a los gastos se tendrá los datos especificados en el requerimiento de Administración de gastos. Este archivo se generara a partir de las fechas establecidas por el usuario (fecha inicio, fecha fin).</w:t>
             </w:r>
           </w:p>
         </w:tc>
@@ -5333,28 +5297,60 @@
     </w:p>
     <w:p>
       <w:pPr>
+        <w:pStyle w:val="Normalindentado3"/>
+        <w:jc w:val="both"/>
+      </w:pPr>
+    </w:p>
+    <w:p>
+      <w:pPr>
+        <w:pStyle w:val="Normalindentado3"/>
+        <w:jc w:val="both"/>
+      </w:pPr>
+    </w:p>
+    <w:p>
+      <w:pPr>
+        <w:pStyle w:val="Normalindentado3"/>
+        <w:jc w:val="both"/>
+      </w:pPr>
+    </w:p>
+    <w:p>
+      <w:pPr>
+        <w:pStyle w:val="Encabezado2"/>
+        <w:jc w:val="both"/>
+      </w:pPr>
+      <w:bookmarkStart w:id="53" w:name="_Toc339267323"/>
+      <w:bookmarkStart w:id="54" w:name="_Toc322442662"/>
+      <w:bookmarkStart w:id="55" w:name="_Toc33238257"/>
+      <w:bookmarkEnd w:id="53"/>
+      <w:bookmarkEnd w:id="54"/>
+      <w:bookmarkEnd w:id="55"/>
+      <w:r>
+        <w:lastRenderedPageBreak/>
+        <w:t>Requerimientos no funcionales</w:t>
+      </w:r>
+    </w:p>
+    <w:p>
+      <w:pPr>
         <w:pStyle w:val="Encabezado3"/>
         <w:jc w:val="both"/>
       </w:pPr>
-      <w:bookmarkStart w:id="63" w:name="_Toc339267327"/>
-      <w:bookmarkStart w:id="64" w:name="_Toc322442666"/>
-      <w:bookmarkStart w:id="65" w:name="_Toc33238261"/>
-      <w:bookmarkEnd w:id="63"/>
-      <w:bookmarkEnd w:id="64"/>
-      <w:bookmarkEnd w:id="65"/>
+      <w:bookmarkStart w:id="56" w:name="_Toc339267325"/>
+      <w:bookmarkStart w:id="57" w:name="_Toc322442664"/>
+      <w:bookmarkStart w:id="58" w:name="_Toc33238259"/>
+      <w:bookmarkEnd w:id="56"/>
+      <w:bookmarkEnd w:id="57"/>
+      <w:bookmarkEnd w:id="58"/>
       <w:proofErr w:type="spellStart"/>
       <w:r>
-        <w:t>Disponibilidad</w:t>
+        <w:t>Seguridad</w:t>
       </w:r>
       <w:proofErr w:type="spellEnd"/>
     </w:p>
     <w:p>
       <w:pPr>
         <w:pStyle w:val="Normalindentado3"/>
+        <w:ind w:left="0"/>
         <w:jc w:val="both"/>
-        <w:rPr>
-          <w:i/>
-        </w:rPr>
       </w:pPr>
     </w:p>
     <w:tbl>
@@ -5433,7 +5429,7 @@
               <w:jc w:val="both"/>
             </w:pPr>
             <w:r>
-              <w:t>3.3.2</w:t>
+              <w:t>3.3.1</w:t>
             </w:r>
           </w:p>
         </w:tc>
@@ -5464,7 +5460,6 @@
                 <w:iCs/>
                 <w:color w:val="00000A"/>
               </w:rPr>
-              <w:lastRenderedPageBreak/>
               <w:t>Nombre de Requerimiento</w:t>
             </w:r>
           </w:p>
@@ -5491,7 +5486,7 @@
               <w:jc w:val="both"/>
             </w:pPr>
             <w:r>
-              <w:t>Disponibilidad</w:t>
+              <w:t>Seguridad de sistema</w:t>
             </w:r>
           </w:p>
         </w:tc>
@@ -5547,21 +5542,24 @@
               <w:jc w:val="both"/>
             </w:pPr>
             <w:r>
+              <w:t>N/A</w:t>
+            </w:r>
+            <w:r>
               <w:fldChar w:fldCharType="begin"/>
             </w:r>
-            <w:bookmarkStart w:id="66" w:name="__Fieldmark__634_2143541199"/>
+            <w:bookmarkStart w:id="59" w:name="__Fieldmark__578_2143541199"/>
             <w:r>
               <w:fldChar w:fldCharType="separate"/>
             </w:r>
             <w:r>
               <w:t xml:space="preserve"> </w:t>
             </w:r>
-            <w:bookmarkStart w:id="67" w:name="__Fieldmark__596_735692401"/>
+            <w:bookmarkStart w:id="60" w:name="__Fieldmark__544_735692401"/>
             <w:r>
               <w:t>Requerimiento</w:t>
             </w:r>
-            <w:bookmarkEnd w:id="66"/>
-            <w:bookmarkEnd w:id="67"/>
+            <w:bookmarkEnd w:id="59"/>
+            <w:bookmarkEnd w:id="60"/>
             <w:r>
               <w:fldChar w:fldCharType="end"/>
             </w:r>
@@ -5592,19 +5590,19 @@
             <w:r>
               <w:fldChar w:fldCharType="begin"/>
             </w:r>
-            <w:bookmarkStart w:id="68" w:name="__Fieldmark__641_2143541199"/>
+            <w:bookmarkStart w:id="61" w:name="__Fieldmark__585_2143541199"/>
             <w:r>
               <w:fldChar w:fldCharType="separate"/>
             </w:r>
             <w:r>
               <w:t xml:space="preserve"> </w:t>
             </w:r>
-            <w:bookmarkStart w:id="69" w:name="__Fieldmark__601_735692401"/>
+            <w:bookmarkStart w:id="62" w:name="__Fieldmark__549_735692401"/>
             <w:r>
               <w:t>Restricción</w:t>
             </w:r>
-            <w:bookmarkEnd w:id="68"/>
-            <w:bookmarkEnd w:id="69"/>
+            <w:bookmarkEnd w:id="61"/>
+            <w:bookmarkEnd w:id="62"/>
             <w:r>
               <w:fldChar w:fldCharType="end"/>
             </w:r>
@@ -5720,15 +5718,15 @@
               <w:jc w:val="both"/>
             </w:pPr>
             <w:r>
-              <w:t xml:space="preserve">Al ser un sistema en línea se deberá de mantener en servicio las 24 </w:t>
+              <w:t xml:space="preserve">Para la protección de los datos de usuarios se manejara encriptación de </w:t>
             </w:r>
             <w:proofErr w:type="spellStart"/>
             <w:r>
-              <w:t>hrs</w:t>
+              <w:t>passwords</w:t>
             </w:r>
             <w:proofErr w:type="spellEnd"/>
             <w:r>
-              <w:t xml:space="preserve"> del día.</w:t>
+              <w:t xml:space="preserve"> para evitar la violación del sistema.</w:t>
             </w:r>
           </w:p>
         </w:tc>
@@ -5743,23 +5741,29 @@
     </w:p>
     <w:p>
       <w:pPr>
+        <w:pStyle w:val="Encabezado3"/>
+        <w:jc w:val="both"/>
+      </w:pPr>
+      <w:bookmarkStart w:id="63" w:name="_Toc339267327"/>
+      <w:bookmarkStart w:id="64" w:name="_Toc322442666"/>
+      <w:bookmarkStart w:id="65" w:name="_Toc33238261"/>
+      <w:bookmarkEnd w:id="63"/>
+      <w:bookmarkEnd w:id="64"/>
+      <w:bookmarkEnd w:id="65"/>
+      <w:proofErr w:type="spellStart"/>
+      <w:r>
+        <w:t>Disponibilidad</w:t>
+      </w:r>
+      <w:proofErr w:type="spellEnd"/>
+    </w:p>
+    <w:p>
+      <w:pPr>
         <w:pStyle w:val="Normalindentado3"/>
         <w:jc w:val="both"/>
-      </w:pPr>
-    </w:p>
-    <w:p>
-      <w:pPr>
-        <w:pStyle w:val="Encabezado3"/>
-        <w:jc w:val="both"/>
-      </w:pPr>
-      <w:proofErr w:type="spellStart"/>
-      <w:r>
-        <w:t>Visualización</w:t>
-      </w:r>
-      <w:proofErr w:type="spellEnd"/>
-      <w:r>
-        <w:t xml:space="preserve"> </w:t>
-      </w:r>
+        <w:rPr>
+          <w:i/>
+        </w:rPr>
+      </w:pPr>
     </w:p>
     <w:tbl>
       <w:tblPr>
@@ -5837,7 +5841,7 @@
               <w:jc w:val="both"/>
             </w:pPr>
             <w:r>
-              <w:t>3.3.3</w:t>
+              <w:t>3.3.2</w:t>
             </w:r>
           </w:p>
         </w:tc>
@@ -5894,7 +5898,7 @@
               <w:jc w:val="both"/>
             </w:pPr>
             <w:r>
-              <w:t>Visualización</w:t>
+              <w:t>Disponibilidad</w:t>
             </w:r>
           </w:p>
         </w:tc>
@@ -5950,21 +5954,24 @@
               <w:jc w:val="both"/>
             </w:pPr>
             <w:r>
+              <w:t>N/A</w:t>
+            </w:r>
+            <w:r>
               <w:fldChar w:fldCharType="begin"/>
             </w:r>
-            <w:bookmarkStart w:id="70" w:name="__Fieldmark__681_2143541199"/>
+            <w:bookmarkStart w:id="66" w:name="__Fieldmark__634_2143541199"/>
             <w:r>
               <w:fldChar w:fldCharType="separate"/>
             </w:r>
             <w:r>
-              <w:t>R</w:t>
-            </w:r>
-            <w:bookmarkStart w:id="71" w:name="__Fieldmark__641_735692401"/>
-            <w:r>
-              <w:t>equerimiento</w:t>
-            </w:r>
-            <w:bookmarkEnd w:id="70"/>
-            <w:bookmarkEnd w:id="71"/>
+              <w:t xml:space="preserve"> </w:t>
+            </w:r>
+            <w:bookmarkStart w:id="67" w:name="__Fieldmark__596_735692401"/>
+            <w:r>
+              <w:t>Requerimiento</w:t>
+            </w:r>
+            <w:bookmarkEnd w:id="66"/>
+            <w:bookmarkEnd w:id="67"/>
             <w:r>
               <w:fldChar w:fldCharType="end"/>
             </w:r>
@@ -5995,19 +6002,19 @@
             <w:r>
               <w:fldChar w:fldCharType="begin"/>
             </w:r>
-            <w:bookmarkStart w:id="72" w:name="__Fieldmark__688_2143541199"/>
+            <w:bookmarkStart w:id="68" w:name="__Fieldmark__641_2143541199"/>
             <w:r>
               <w:fldChar w:fldCharType="separate"/>
             </w:r>
             <w:r>
-              <w:t>R</w:t>
-            </w:r>
-            <w:bookmarkStart w:id="73" w:name="__Fieldmark__646_735692401"/>
-            <w:r>
-              <w:t>estricción</w:t>
-            </w:r>
-            <w:bookmarkEnd w:id="72"/>
-            <w:bookmarkEnd w:id="73"/>
+              <w:t xml:space="preserve"> </w:t>
+            </w:r>
+            <w:bookmarkStart w:id="69" w:name="__Fieldmark__601_735692401"/>
+            <w:r>
+              <w:t>Restricción</w:t>
+            </w:r>
+            <w:bookmarkEnd w:id="68"/>
+            <w:bookmarkEnd w:id="69"/>
             <w:r>
               <w:fldChar w:fldCharType="end"/>
             </w:r>
@@ -6123,6 +6130,406 @@
               <w:jc w:val="both"/>
             </w:pPr>
             <w:r>
+              <w:t xml:space="preserve">Al ser un sistema en línea se deberá de mantener en servicio las 24 </w:t>
+            </w:r>
+            <w:proofErr w:type="spellStart"/>
+            <w:r>
+              <w:t>hrs</w:t>
+            </w:r>
+            <w:proofErr w:type="spellEnd"/>
+            <w:r>
+              <w:t xml:space="preserve"> del día.</w:t>
+            </w:r>
+          </w:p>
+        </w:tc>
+      </w:tr>
+    </w:tbl>
+    <w:p>
+      <w:pPr>
+        <w:pStyle w:val="Normalindentado3"/>
+        <w:ind w:left="0"/>
+        <w:jc w:val="both"/>
+      </w:pPr>
+    </w:p>
+    <w:p>
+      <w:pPr>
+        <w:pStyle w:val="Encabezado3"/>
+        <w:jc w:val="both"/>
+      </w:pPr>
+      <w:proofErr w:type="spellStart"/>
+      <w:r>
+        <w:t>Visualización</w:t>
+      </w:r>
+      <w:proofErr w:type="spellEnd"/>
+      <w:r>
+        <w:t xml:space="preserve"> </w:t>
+      </w:r>
+    </w:p>
+    <w:tbl>
+      <w:tblPr>
+        <w:tblW w:w="8154" w:type="dxa"/>
+        <w:tblInd w:w="385" w:type="dxa"/>
+        <w:tblBorders>
+          <w:top w:val="single" w:sz="4" w:space="0" w:color="00000A"/>
+          <w:left w:val="single" w:sz="4" w:space="0" w:color="00000A"/>
+          <w:bottom w:val="single" w:sz="4" w:space="0" w:color="00000A"/>
+          <w:right w:val="double" w:sz="4" w:space="0" w:color="00000A"/>
+          <w:insideH w:val="single" w:sz="4" w:space="0" w:color="00000A"/>
+          <w:insideV w:val="double" w:sz="4" w:space="0" w:color="00000A"/>
+        </w:tblBorders>
+        <w:tblCellMar>
+          <w:left w:w="25" w:type="dxa"/>
+          <w:bottom w:w="17" w:type="dxa"/>
+          <w:right w:w="40" w:type="dxa"/>
+        </w:tblCellMar>
+        <w:tblLook w:val="0000" w:firstRow="0" w:lastRow="0" w:firstColumn="0" w:lastColumn="0" w:noHBand="0" w:noVBand="0"/>
+      </w:tblPr>
+      <w:tblGrid>
+        <w:gridCol w:w="2490"/>
+        <w:gridCol w:w="1799"/>
+        <w:gridCol w:w="3865"/>
+      </w:tblGrid>
+      <w:tr>
+        <w:tc>
+          <w:tcPr>
+            <w:tcW w:w="2490" w:type="dxa"/>
+            <w:tcBorders>
+              <w:top w:val="single" w:sz="4" w:space="0" w:color="00000A"/>
+              <w:left w:val="single" w:sz="4" w:space="0" w:color="00000A"/>
+              <w:bottom w:val="single" w:sz="4" w:space="0" w:color="00000A"/>
+              <w:right w:val="double" w:sz="4" w:space="0" w:color="00000A"/>
+            </w:tcBorders>
+            <w:shd w:val="clear" w:color="auto" w:fill="EAEAEA"/>
+            <w:tcMar>
+              <w:left w:w="25" w:type="dxa"/>
+            </w:tcMar>
+          </w:tcPr>
+          <w:p>
+            <w:pPr>
+              <w:pStyle w:val="guiazul"/>
+              <w:jc w:val="both"/>
+            </w:pPr>
+            <w:r>
+              <w:rPr>
+                <w:i w:val="0"/>
+                <w:iCs/>
+                <w:color w:val="00000A"/>
+              </w:rPr>
+              <w:t>Número de Requerimiento</w:t>
+            </w:r>
+          </w:p>
+        </w:tc>
+        <w:tc>
+          <w:tcPr>
+            <w:tcW w:w="5664" w:type="dxa"/>
+            <w:gridSpan w:val="2"/>
+            <w:tcBorders>
+              <w:top w:val="single" w:sz="4" w:space="0" w:color="00000A"/>
+              <w:left w:val="double" w:sz="4" w:space="0" w:color="00000A"/>
+              <w:bottom w:val="single" w:sz="4" w:space="0" w:color="00000A"/>
+              <w:right w:val="single" w:sz="4" w:space="0" w:color="00000A"/>
+            </w:tcBorders>
+            <w:shd w:val="clear" w:color="auto" w:fill="auto"/>
+            <w:tcMar>
+              <w:left w:w="-5" w:type="dxa"/>
+            </w:tcMar>
+          </w:tcPr>
+          <w:p>
+            <w:pPr>
+              <w:pStyle w:val="Normalindentado1"/>
+              <w:ind w:left="0"/>
+              <w:jc w:val="both"/>
+            </w:pPr>
+            <w:r>
+              <w:t>3.3.3</w:t>
+            </w:r>
+          </w:p>
+        </w:tc>
+      </w:tr>
+      <w:tr>
+        <w:tc>
+          <w:tcPr>
+            <w:tcW w:w="2490" w:type="dxa"/>
+            <w:tcBorders>
+              <w:top w:val="single" w:sz="4" w:space="0" w:color="00000A"/>
+              <w:left w:val="single" w:sz="4" w:space="0" w:color="00000A"/>
+              <w:bottom w:val="single" w:sz="4" w:space="0" w:color="00000A"/>
+              <w:right w:val="double" w:sz="4" w:space="0" w:color="00000A"/>
+            </w:tcBorders>
+            <w:shd w:val="clear" w:color="auto" w:fill="EAEAEA"/>
+            <w:tcMar>
+              <w:left w:w="25" w:type="dxa"/>
+            </w:tcMar>
+          </w:tcPr>
+          <w:p>
+            <w:pPr>
+              <w:pStyle w:val="guiazul"/>
+              <w:jc w:val="both"/>
+            </w:pPr>
+            <w:r>
+              <w:rPr>
+                <w:i w:val="0"/>
+                <w:iCs/>
+                <w:color w:val="00000A"/>
+              </w:rPr>
+              <w:t>Nombre de Requerimiento</w:t>
+            </w:r>
+          </w:p>
+        </w:tc>
+        <w:tc>
+          <w:tcPr>
+            <w:tcW w:w="5664" w:type="dxa"/>
+            <w:gridSpan w:val="2"/>
+            <w:tcBorders>
+              <w:top w:val="single" w:sz="4" w:space="0" w:color="00000A"/>
+              <w:left w:val="double" w:sz="4" w:space="0" w:color="00000A"/>
+              <w:bottom w:val="single" w:sz="4" w:space="0" w:color="00000A"/>
+              <w:right w:val="single" w:sz="4" w:space="0" w:color="00000A"/>
+            </w:tcBorders>
+            <w:shd w:val="clear" w:color="auto" w:fill="auto"/>
+            <w:tcMar>
+              <w:left w:w="-5" w:type="dxa"/>
+            </w:tcMar>
+          </w:tcPr>
+          <w:p>
+            <w:pPr>
+              <w:pStyle w:val="Normalindentado1"/>
+              <w:ind w:left="0"/>
+              <w:jc w:val="both"/>
+            </w:pPr>
+            <w:r>
+              <w:t>Visualización</w:t>
+            </w:r>
+          </w:p>
+        </w:tc>
+      </w:tr>
+      <w:tr>
+        <w:tc>
+          <w:tcPr>
+            <w:tcW w:w="2490" w:type="dxa"/>
+            <w:tcBorders>
+              <w:top w:val="single" w:sz="4" w:space="0" w:color="00000A"/>
+              <w:left w:val="single" w:sz="4" w:space="0" w:color="00000A"/>
+              <w:bottom w:val="single" w:sz="4" w:space="0" w:color="00000A"/>
+              <w:right w:val="double" w:sz="4" w:space="0" w:color="00000A"/>
+            </w:tcBorders>
+            <w:shd w:val="clear" w:color="auto" w:fill="EAEAEA"/>
+            <w:tcMar>
+              <w:left w:w="25" w:type="dxa"/>
+            </w:tcMar>
+          </w:tcPr>
+          <w:p>
+            <w:pPr>
+              <w:pStyle w:val="guiazul"/>
+              <w:jc w:val="both"/>
+            </w:pPr>
+            <w:r>
+              <w:rPr>
+                <w:i w:val="0"/>
+                <w:iCs/>
+                <w:color w:val="00000A"/>
+              </w:rPr>
+              <w:t>Tipo</w:t>
+            </w:r>
+          </w:p>
+        </w:tc>
+        <w:tc>
+          <w:tcPr>
+            <w:tcW w:w="1799" w:type="dxa"/>
+            <w:tcBorders>
+              <w:top w:val="single" w:sz="4" w:space="0" w:color="00000A"/>
+              <w:left w:val="double" w:sz="4" w:space="0" w:color="00000A"/>
+              <w:bottom w:val="single" w:sz="4" w:space="0" w:color="00000A"/>
+              <w:right w:val="double" w:sz="4" w:space="0" w:color="00000A"/>
+            </w:tcBorders>
+            <w:shd w:val="clear" w:color="auto" w:fill="auto"/>
+            <w:tcMar>
+              <w:left w:w="-5" w:type="dxa"/>
+            </w:tcMar>
+          </w:tcPr>
+          <w:p>
+            <w:pPr>
+              <w:pStyle w:val="Normalindentado1"/>
+              <w:ind w:left="0"/>
+              <w:jc w:val="both"/>
+            </w:pPr>
+            <w:r>
+              <w:t>N/A</w:t>
+            </w:r>
+            <w:r>
+              <w:fldChar w:fldCharType="begin"/>
+            </w:r>
+            <w:bookmarkStart w:id="70" w:name="__Fieldmark__681_2143541199"/>
+            <w:r>
+              <w:fldChar w:fldCharType="separate"/>
+            </w:r>
+            <w:r>
+              <w:t>R</w:t>
+            </w:r>
+            <w:bookmarkStart w:id="71" w:name="__Fieldmark__641_735692401"/>
+            <w:r>
+              <w:t>equerimiento</w:t>
+            </w:r>
+            <w:bookmarkEnd w:id="70"/>
+            <w:bookmarkEnd w:id="71"/>
+            <w:r>
+              <w:fldChar w:fldCharType="end"/>
+            </w:r>
+          </w:p>
+        </w:tc>
+        <w:tc>
+          <w:tcPr>
+            <w:tcW w:w="3865" w:type="dxa"/>
+            <w:tcBorders>
+              <w:top w:val="single" w:sz="4" w:space="0" w:color="00000A"/>
+              <w:left w:val="single" w:sz="4" w:space="0" w:color="00000A"/>
+              <w:bottom w:val="single" w:sz="4" w:space="0" w:color="00000A"/>
+              <w:right w:val="single" w:sz="4" w:space="0" w:color="00000A"/>
+            </w:tcBorders>
+            <w:shd w:val="clear" w:color="auto" w:fill="auto"/>
+            <w:tcMar>
+              <w:left w:w="65" w:type="dxa"/>
+              <w:bottom w:w="0" w:type="dxa"/>
+              <w:right w:w="70" w:type="dxa"/>
+            </w:tcMar>
+          </w:tcPr>
+          <w:p>
+            <w:pPr>
+              <w:pStyle w:val="Normalindentado1"/>
+              <w:ind w:left="0"/>
+              <w:jc w:val="both"/>
+            </w:pPr>
+            <w:r>
+              <w:fldChar w:fldCharType="begin"/>
+            </w:r>
+            <w:bookmarkStart w:id="72" w:name="__Fieldmark__688_2143541199"/>
+            <w:r>
+              <w:fldChar w:fldCharType="separate"/>
+            </w:r>
+            <w:r>
+              <w:t>R</w:t>
+            </w:r>
+            <w:bookmarkStart w:id="73" w:name="__Fieldmark__646_735692401"/>
+            <w:r>
+              <w:t>estricción</w:t>
+            </w:r>
+            <w:bookmarkEnd w:id="72"/>
+            <w:bookmarkEnd w:id="73"/>
+            <w:r>
+              <w:fldChar w:fldCharType="end"/>
+            </w:r>
+          </w:p>
+        </w:tc>
+      </w:tr>
+      <w:tr>
+        <w:tc>
+          <w:tcPr>
+            <w:tcW w:w="2490" w:type="dxa"/>
+            <w:tcBorders>
+              <w:top w:val="single" w:sz="4" w:space="0" w:color="00000A"/>
+              <w:left w:val="single" w:sz="4" w:space="0" w:color="00000A"/>
+              <w:bottom w:val="single" w:sz="4" w:space="0" w:color="00000A"/>
+              <w:right w:val="double" w:sz="4" w:space="0" w:color="00000A"/>
+            </w:tcBorders>
+            <w:shd w:val="clear" w:color="auto" w:fill="EAEAEA"/>
+            <w:tcMar>
+              <w:left w:w="25" w:type="dxa"/>
+            </w:tcMar>
+          </w:tcPr>
+          <w:p>
+            <w:pPr>
+              <w:pStyle w:val="guiazul"/>
+              <w:jc w:val="both"/>
+            </w:pPr>
+            <w:r>
+              <w:rPr>
+                <w:i w:val="0"/>
+                <w:iCs/>
+                <w:color w:val="00000A"/>
+              </w:rPr>
+              <w:t>Fuente del Requerimiento</w:t>
+            </w:r>
+          </w:p>
+        </w:tc>
+        <w:tc>
+          <w:tcPr>
+            <w:tcW w:w="5664" w:type="dxa"/>
+            <w:gridSpan w:val="2"/>
+            <w:tcBorders>
+              <w:top w:val="single" w:sz="4" w:space="0" w:color="00000A"/>
+              <w:left w:val="double" w:sz="4" w:space="0" w:color="00000A"/>
+              <w:bottom w:val="single" w:sz="4" w:space="0" w:color="00000A"/>
+              <w:right w:val="single" w:sz="4" w:space="0" w:color="00000A"/>
+            </w:tcBorders>
+            <w:shd w:val="clear" w:color="auto" w:fill="auto"/>
+            <w:tcMar>
+              <w:left w:w="-5" w:type="dxa"/>
+            </w:tcMar>
+          </w:tcPr>
+          <w:p>
+            <w:pPr>
+              <w:pStyle w:val="Normalindentado1"/>
+              <w:ind w:left="0"/>
+              <w:jc w:val="both"/>
+            </w:pPr>
+            <w:r>
+              <w:t>Cliente</w:t>
+            </w:r>
+          </w:p>
+        </w:tc>
+      </w:tr>
+      <w:tr>
+        <w:tc>
+          <w:tcPr>
+            <w:tcW w:w="2490" w:type="dxa"/>
+            <w:tcBorders>
+              <w:top w:val="single" w:sz="4" w:space="0" w:color="00000A"/>
+              <w:left w:val="single" w:sz="4" w:space="0" w:color="00000A"/>
+              <w:bottom w:val="single" w:sz="4" w:space="0" w:color="00000A"/>
+              <w:right w:val="double" w:sz="4" w:space="0" w:color="00000A"/>
+            </w:tcBorders>
+            <w:shd w:val="clear" w:color="auto" w:fill="EAEAEA"/>
+            <w:tcMar>
+              <w:left w:w="25" w:type="dxa"/>
+            </w:tcMar>
+          </w:tcPr>
+          <w:p>
+            <w:pPr>
+              <w:pStyle w:val="guiazul"/>
+              <w:jc w:val="both"/>
+            </w:pPr>
+            <w:r>
+              <w:rPr>
+                <w:i w:val="0"/>
+                <w:iCs/>
+                <w:color w:val="00000A"/>
+              </w:rPr>
+              <w:t xml:space="preserve">Descripción </w:t>
+            </w:r>
+          </w:p>
+        </w:tc>
+        <w:tc>
+          <w:tcPr>
+            <w:tcW w:w="5664" w:type="dxa"/>
+            <w:gridSpan w:val="2"/>
+            <w:tcBorders>
+              <w:top w:val="single" w:sz="4" w:space="0" w:color="00000A"/>
+              <w:left w:val="double" w:sz="4" w:space="0" w:color="00000A"/>
+              <w:bottom w:val="single" w:sz="4" w:space="0" w:color="00000A"/>
+              <w:right w:val="single" w:sz="4" w:space="0" w:color="00000A"/>
+            </w:tcBorders>
+            <w:shd w:val="clear" w:color="auto" w:fill="auto"/>
+            <w:tcMar>
+              <w:left w:w="-5" w:type="dxa"/>
+            </w:tcMar>
+          </w:tcPr>
+          <w:p>
+            <w:pPr>
+              <w:pStyle w:val="Normalindentado1"/>
+              <w:ind w:left="0"/>
+              <w:jc w:val="both"/>
+            </w:pPr>
+            <w:r>
               <w:t>El sistema deberá ser capaz de mostrarse en diferentes tipos de resoluciones ya que el consultor no siempre tiene a la mano un dispositivo con una resolución fija.</w:t>
             </w:r>
           </w:p>
@@ -6139,6 +6546,7 @@
       <w:bookmarkEnd w:id="74"/>
       <w:bookmarkEnd w:id="75"/>
       <w:r>
+        <w:lastRenderedPageBreak/>
         <w:t>Otros Requerimientos</w:t>
       </w:r>
     </w:p>
@@ -6296,6 +6704,54 @@
     </w:p>
     <w:p>
       <w:pPr>
+        <w:rPr>
+          <w:rFonts w:cstheme="minorHAnsi"/>
+          <w:color w:val="000000" w:themeColor="text1"/>
+        </w:rPr>
+      </w:pPr>
+    </w:p>
+    <w:p>
+      <w:pPr>
+        <w:rPr>
+          <w:rFonts w:cstheme="minorHAnsi"/>
+          <w:color w:val="000000" w:themeColor="text1"/>
+        </w:rPr>
+      </w:pPr>
+    </w:p>
+    <w:p>
+      <w:pPr>
+        <w:rPr>
+          <w:rFonts w:cstheme="minorHAnsi"/>
+          <w:color w:val="000000" w:themeColor="text1"/>
+        </w:rPr>
+      </w:pPr>
+    </w:p>
+    <w:p>
+      <w:pPr>
+        <w:rPr>
+          <w:rFonts w:cstheme="minorHAnsi"/>
+          <w:color w:val="000000" w:themeColor="text1"/>
+        </w:rPr>
+      </w:pPr>
+    </w:p>
+    <w:p>
+      <w:pPr>
+        <w:rPr>
+          <w:rFonts w:cstheme="minorHAnsi"/>
+          <w:color w:val="000000" w:themeColor="text1"/>
+        </w:rPr>
+      </w:pPr>
+    </w:p>
+    <w:p>
+      <w:pPr>
+        <w:rPr>
+          <w:rFonts w:cstheme="minorHAnsi"/>
+          <w:color w:val="000000" w:themeColor="text1"/>
+        </w:rPr>
+      </w:pPr>
+    </w:p>
+    <w:p>
+      <w:pPr>
         <w:pStyle w:val="Encabezado2"/>
       </w:pPr>
       <w:r>
@@ -6303,6 +6759,7 @@
           <w:rFonts w:asciiTheme="minorHAnsi" w:hAnsiTheme="minorHAnsi" w:cstheme="minorHAnsi"/>
           <w:color w:val="000000" w:themeColor="text1"/>
         </w:rPr>
+        <w:lastRenderedPageBreak/>
         <w:t>VISTA LÓGICA</w:t>
       </w:r>
     </w:p>
@@ -6405,8 +6862,65 @@
           <w:color w:val="000000" w:themeColor="text1"/>
         </w:rPr>
       </w:pPr>
-      <w:bookmarkStart w:id="76" w:name="_GoBack"/>
-      <w:bookmarkEnd w:id="76"/>
+    </w:p>
+    <w:p>
+      <w:pPr>
+        <w:pStyle w:val="Encabezado2"/>
+        <w:rPr>
+          <w:rFonts w:asciiTheme="minorHAnsi" w:hAnsiTheme="minorHAnsi" w:cstheme="minorHAnsi"/>
+          <w:color w:val="000000" w:themeColor="text1"/>
+        </w:rPr>
+      </w:pPr>
+    </w:p>
+    <w:p>
+      <w:pPr>
+        <w:pStyle w:val="Encabezado2"/>
+        <w:rPr>
+          <w:rFonts w:asciiTheme="minorHAnsi" w:hAnsiTheme="minorHAnsi" w:cstheme="minorHAnsi"/>
+          <w:color w:val="000000" w:themeColor="text1"/>
+        </w:rPr>
+      </w:pPr>
+    </w:p>
+    <w:p>
+      <w:pPr>
+        <w:pStyle w:val="Encabezado2"/>
+        <w:rPr>
+          <w:rFonts w:asciiTheme="minorHAnsi" w:hAnsiTheme="minorHAnsi" w:cstheme="minorHAnsi"/>
+          <w:color w:val="000000" w:themeColor="text1"/>
+        </w:rPr>
+      </w:pPr>
+    </w:p>
+    <w:p>
+      <w:pPr>
+        <w:pStyle w:val="Encabezado2"/>
+        <w:rPr>
+          <w:rFonts w:asciiTheme="minorHAnsi" w:hAnsiTheme="minorHAnsi" w:cstheme="minorHAnsi"/>
+          <w:color w:val="000000" w:themeColor="text1"/>
+        </w:rPr>
+      </w:pPr>
+    </w:p>
+    <w:p>
+      <w:pPr>
+        <w:pStyle w:val="Encabezado2"/>
+        <w:rPr>
+          <w:rFonts w:asciiTheme="minorHAnsi" w:hAnsiTheme="minorHAnsi" w:cstheme="minorHAnsi"/>
+          <w:color w:val="000000" w:themeColor="text1"/>
+        </w:rPr>
+      </w:pPr>
+    </w:p>
+    <w:p>
+      <w:pPr>
+        <w:rPr>
+          <w:lang w:eastAsia="es-MX"/>
+        </w:rPr>
+      </w:pPr>
+    </w:p>
+    <w:p>
+      <w:pPr>
+        <w:rPr>
+          <w:lang w:eastAsia="es-MX"/>
+        </w:rPr>
+      </w:pPr>
     </w:p>
     <w:p>
       <w:pPr>
@@ -6879,24 +7393,179 @@
     </w:p>
     <w:p>
       <w:pPr>
+        <w:rPr>
+          <w:rFonts w:cstheme="minorHAnsi"/>
+          <w:color w:val="000000" w:themeColor="text1"/>
+        </w:rPr>
+      </w:pPr>
+      <w:r>
+        <w:rPr>
+          <w:rFonts w:cstheme="minorHAnsi"/>
+          <w:color w:val="000000" w:themeColor="text1"/>
+        </w:rPr>
+        <w:lastRenderedPageBreak/>
+        <w:t>Edición de estado en viáticos y gastos</w:t>
+      </w:r>
+    </w:p>
+    <w:p>
+      <w:pPr>
         <w:pStyle w:val="Encabezado2"/>
         <w:rPr>
           <w:rFonts w:asciiTheme="minorHAnsi" w:hAnsiTheme="minorHAnsi" w:cstheme="minorHAnsi"/>
           <w:color w:val="000000" w:themeColor="text1"/>
         </w:rPr>
       </w:pPr>
+      <w:r>
+        <w:rPr>
+          <w:rFonts w:asciiTheme="minorHAnsi" w:hAnsiTheme="minorHAnsi" w:cstheme="minorHAnsi"/>
+          <w:noProof/>
+          <w:color w:val="000000" w:themeColor="text1"/>
+        </w:rPr>
+        <w:drawing>
+          <wp:inline distT="0" distB="0" distL="0" distR="0">
+            <wp:extent cx="3190875" cy="4381500"/>
+            <wp:effectExtent l="0" t="0" r="0" b="0"/>
+            <wp:docPr id="12" name="Imagen 12" descr="C:\Users\zepeda\Desktop\casos de uso viaticos\edicion.png"/>
+            <wp:cNvGraphicFramePr>
+              <a:graphicFrameLocks xmlns:a="http://schemas.openxmlformats.org/drawingml/2006/main" noChangeAspect="1"/>
+            </wp:cNvGraphicFramePr>
+            <a:graphic xmlns:a="http://schemas.openxmlformats.org/drawingml/2006/main">
+              <a:graphicData uri="http://schemas.openxmlformats.org/drawingml/2006/picture">
+                <pic:pic xmlns:pic="http://schemas.openxmlformats.org/drawingml/2006/picture">
+                  <pic:nvPicPr>
+                    <pic:cNvPr id="0" name="Picture 1" descr="C:\Users\zepeda\Desktop\casos de uso viaticos\edicion.png"/>
+                    <pic:cNvPicPr>
+                      <a:picLocks noChangeAspect="1" noChangeArrowheads="1"/>
+                    </pic:cNvPicPr>
+                  </pic:nvPicPr>
+                  <pic:blipFill>
+                    <a:blip r:embed="rId14">
+                      <a:extLst>
+                        <a:ext uri="{28A0092B-C50C-407E-A947-70E740481C1C}">
+                          <a14:useLocalDpi xmlns:a14="http://schemas.microsoft.com/office/drawing/2010/main" val="0"/>
+                        </a:ext>
+                      </a:extLst>
+                    </a:blip>
+                    <a:srcRect/>
+                    <a:stretch>
+                      <a:fillRect/>
+                    </a:stretch>
+                  </pic:blipFill>
+                  <pic:spPr bwMode="auto">
+                    <a:xfrm>
+                      <a:off x="0" y="0"/>
+                      <a:ext cx="3190875" cy="4381500"/>
+                    </a:xfrm>
+                    <a:prstGeom prst="rect">
+                      <a:avLst/>
+                    </a:prstGeom>
+                    <a:noFill/>
+                    <a:ln>
+                      <a:noFill/>
+                    </a:ln>
+                  </pic:spPr>
+                </pic:pic>
+              </a:graphicData>
+            </a:graphic>
+          </wp:inline>
+        </w:drawing>
+      </w:r>
+    </w:p>
+    <w:p>
+      <w:pPr>
+        <w:rPr>
+          <w:lang w:eastAsia="es-MX"/>
+        </w:rPr>
+      </w:pPr>
+    </w:p>
+    <w:p>
+      <w:pPr>
+        <w:rPr>
+          <w:lang w:eastAsia="es-MX"/>
+        </w:rPr>
+      </w:pPr>
+    </w:p>
+    <w:p>
+      <w:pPr>
+        <w:rPr>
+          <w:lang w:eastAsia="es-MX"/>
+        </w:rPr>
+      </w:pPr>
+    </w:p>
+    <w:p>
+      <w:pPr>
+        <w:rPr>
+          <w:lang w:eastAsia="es-MX"/>
+        </w:rPr>
+      </w:pPr>
+    </w:p>
+    <w:p>
+      <w:pPr>
+        <w:rPr>
+          <w:lang w:eastAsia="es-MX"/>
+        </w:rPr>
+      </w:pPr>
+    </w:p>
+    <w:p>
+      <w:pPr>
+        <w:rPr>
+          <w:lang w:eastAsia="es-MX"/>
+        </w:rPr>
+      </w:pPr>
+    </w:p>
+    <w:p>
+      <w:pPr>
+        <w:rPr>
+          <w:lang w:eastAsia="es-MX"/>
+        </w:rPr>
+      </w:pPr>
+    </w:p>
+    <w:p>
+      <w:pPr>
+        <w:rPr>
+          <w:lang w:eastAsia="es-MX"/>
+        </w:rPr>
+      </w:pPr>
+    </w:p>
+    <w:p>
+      <w:pPr>
+        <w:rPr>
+          <w:lang w:eastAsia="es-MX"/>
+        </w:rPr>
+      </w:pPr>
+    </w:p>
+    <w:p>
+      <w:pPr>
+        <w:rPr>
+          <w:lang w:eastAsia="es-MX"/>
+        </w:rPr>
+      </w:pPr>
     </w:p>
     <w:p>
       <w:pPr>
         <w:pStyle w:val="Encabezado2"/>
-      </w:pPr>
-      <w:r>
         <w:rPr>
           <w:rFonts w:asciiTheme="minorHAnsi" w:hAnsiTheme="minorHAnsi" w:cstheme="minorHAnsi"/>
           <w:color w:val="000000" w:themeColor="text1"/>
         </w:rPr>
+      </w:pPr>
+      <w:r>
+        <w:rPr>
+          <w:rFonts w:asciiTheme="minorHAnsi" w:hAnsiTheme="minorHAnsi" w:cstheme="minorHAnsi"/>
+          <w:color w:val="000000" w:themeColor="text1"/>
+        </w:rPr>
+        <w:lastRenderedPageBreak/>
         <w:t>VISTA FÍSICA</w:t>
       </w:r>
+    </w:p>
+    <w:p>
+      <w:pPr>
+        <w:rPr>
+          <w:lang w:eastAsia="es-MX"/>
+        </w:rPr>
+      </w:pPr>
+      <w:bookmarkStart w:id="76" w:name="_GoBack"/>
+      <w:bookmarkEnd w:id="76"/>
     </w:p>
     <w:p>
       <w:pPr>
@@ -6938,7 +7607,7 @@
                     </pic:cNvPicPr>
                   </pic:nvPicPr>
                   <pic:blipFill>
-                    <a:blip r:embed="rId14"/>
+                    <a:blip r:embed="rId15"/>
                     <a:stretch>
                       <a:fillRect/>
                     </a:stretch>
@@ -7215,7 +7884,7 @@
                     </pic:cNvPicPr>
                   </pic:nvPicPr>
                   <pic:blipFill>
-                    <a:blip r:embed="rId15"/>
+                    <a:blip r:embed="rId16"/>
                     <a:stretch>
                       <a:fillRect/>
                     </a:stretch>
@@ -7566,7 +8235,7 @@
                     </pic:cNvPicPr>
                   </pic:nvPicPr>
                   <pic:blipFill>
-                    <a:blip r:embed="rId16"/>
+                    <a:blip r:embed="rId17"/>
                     <a:stretch>
                       <a:fillRect/>
                     </a:stretch>
@@ -7929,10 +8598,8 @@
           <w:sz w:val="20"/>
           <w:szCs w:val="20"/>
         </w:rPr>
-        <w:t xml:space="preserve"> el usuario puede crear un área de trabajo, en caso de que esta se cree de forma correcta el usuario podrá ingresar a dicha área creada y una vez dentro podrá crear proyectos para generar reportes de gastos y viáticos.</w:t>
-      </w:r>
-    </w:p>
-    <w:p>
+        <w:t xml:space="preserve"> el usuario puede crear un área de trabajo, en caso de que esta se cree de forma correcta el usuario podrá ingresar a dicha área creada y una vez dentro podrá crear proyectos para generar reportes de gastos y viáticos</w:t>
+      </w:r>
       <w:r>
         <w:rPr>
           <w:rFonts w:cstheme="minorHAnsi"/>
@@ -7940,16 +8607,17 @@
           <w:sz w:val="20"/>
           <w:szCs w:val="20"/>
         </w:rPr>
-        <w:t xml:space="preserve">ESC 3 </w:t>
-      </w:r>
-    </w:p>
-    <w:p>
-      <w:pPr>
-        <w:rPr>
+        <w:t xml:space="preserve"> a su vez el usuario al crear específicamente gastos o viáticos </w:t>
+      </w:r>
+      <w:r>
+        <w:rPr>
+          <w:rFonts w:cstheme="minorHAnsi"/>
+          <w:color w:val="000000" w:themeColor="text1"/>
           <w:sz w:val="20"/>
           <w:szCs w:val="20"/>
         </w:rPr>
-      </w:pPr>
+        <w:t>será capaz de editar el estado de los mismos si este ha sido o no reportado</w:t>
+      </w:r>
       <w:r>
         <w:rPr>
           <w:rFonts w:cstheme="minorHAnsi"/>
@@ -7957,43 +8625,44 @@
           <w:sz w:val="20"/>
           <w:szCs w:val="20"/>
         </w:rPr>
-        <w:t>Tarea: Administración de contenido del proyecto</w:t>
-      </w:r>
-    </w:p>
-    <w:p>
-      <w:pPr>
-        <w:rPr>
+        <w:t>.</w:t>
+      </w:r>
+    </w:p>
+    <w:p>
+      <w:r>
+        <w:rPr>
+          <w:rFonts w:cstheme="minorHAnsi"/>
+          <w:color w:val="000000" w:themeColor="text1"/>
           <w:sz w:val="20"/>
           <w:szCs w:val="20"/>
         </w:rPr>
-      </w:pPr>
-      <w:r>
-        <w:rPr>
-          <w:rFonts w:cstheme="minorHAnsi"/>
-          <w:color w:val="000000" w:themeColor="text1"/>
+        <w:t xml:space="preserve">ESC 3 </w:t>
+      </w:r>
+    </w:p>
+    <w:p>
+      <w:pPr>
+        <w:rPr>
           <w:sz w:val="20"/>
           <w:szCs w:val="20"/>
         </w:rPr>
-        <w:t>Personaje: usuario</w:t>
-      </w:r>
-    </w:p>
-    <w:p>
-      <w:pPr>
-        <w:rPr>
+      </w:pPr>
+      <w:r>
+        <w:rPr>
+          <w:rFonts w:cstheme="minorHAnsi"/>
+          <w:color w:val="000000" w:themeColor="text1"/>
           <w:sz w:val="20"/>
           <w:szCs w:val="20"/>
         </w:rPr>
-      </w:pPr>
-      <w:r>
-        <w:rPr>
-          <w:rFonts w:cstheme="minorHAnsi"/>
-          <w:color w:val="000000" w:themeColor="text1"/>
+        <w:t>Tarea: Administración de contenido del proyecto</w:t>
+      </w:r>
+    </w:p>
+    <w:p>
+      <w:pPr>
+        <w:rPr>
           <w:sz w:val="20"/>
           <w:szCs w:val="20"/>
         </w:rPr>
-        <w:t xml:space="preserve">Dentro de la Área de proyecto el usuario tendrá acceso a cuatro botones de ejecución, estos son : generar reporte el cual envía a una pestaña que solicita fecha de inicio y fin, al dar </w:t>
-      </w:r>
-      <w:proofErr w:type="spellStart"/>
+      </w:pPr>
       <w:r>
         <w:rPr>
           <w:rFonts w:cstheme="minorHAnsi"/>
@@ -8001,19 +8670,16 @@
           <w:sz w:val="20"/>
           <w:szCs w:val="20"/>
         </w:rPr>
-        <w:t>click</w:t>
-      </w:r>
-      <w:proofErr w:type="spellEnd"/>
-      <w:r>
-        <w:rPr>
-          <w:rFonts w:cstheme="minorHAnsi"/>
-          <w:color w:val="000000" w:themeColor="text1"/>
+        <w:t>Personaje: usuario</w:t>
+      </w:r>
+    </w:p>
+    <w:p>
+      <w:pPr>
+        <w:rPr>
           <w:sz w:val="20"/>
           <w:szCs w:val="20"/>
         </w:rPr>
-        <w:t xml:space="preserve"> en generar muestra un botón de descarga y una vista previa del reporte, Agregar gasto , envía a un formulario el cual debe ser llenado en todos los campos necesarios que al ser guardados redirige a la ventana del proyecto y muestra el gasto creado, creación de viatico , redirige a un formulario en el cual se solicita el gasto y fecha al cual </w:t>
-      </w:r>
-      <w:proofErr w:type="spellStart"/>
+      </w:pPr>
       <w:r>
         <w:rPr>
           <w:rFonts w:cstheme="minorHAnsi"/>
@@ -8021,9 +8687,37 @@
           <w:sz w:val="20"/>
           <w:szCs w:val="20"/>
         </w:rPr>
-        <w:t>sera</w:t>
+        <w:t xml:space="preserve">Dentro de la Área de proyecto el usuario tendrá acceso a cuatro botones de ejecución, estos son : generar reporte el cual envía a una pestaña que solicita fecha de inicio y fin, al dar </w:t>
+      </w:r>
+      <w:proofErr w:type="spellStart"/>
+      <w:r>
+        <w:rPr>
+          <w:rFonts w:cstheme="minorHAnsi"/>
+          <w:color w:val="000000" w:themeColor="text1"/>
+          <w:sz w:val="20"/>
+          <w:szCs w:val="20"/>
+        </w:rPr>
+        <w:t>click</w:t>
       </w:r>
       <w:proofErr w:type="spellEnd"/>
+      <w:r>
+        <w:rPr>
+          <w:rFonts w:cstheme="minorHAnsi"/>
+          <w:color w:val="000000" w:themeColor="text1"/>
+          <w:sz w:val="20"/>
+          <w:szCs w:val="20"/>
+        </w:rPr>
+        <w:t xml:space="preserve"> en generar muestra un botón de descarga y una vista previa del reporte, Agregar gasto , envía a un formulario el cual debe ser llenado en todos los campos necesarios que al ser guardados redirige a la ventana del proyecto y muestra el gasto creado, creación de viatico , redirige a un formulario en el cual se solicita el gasto y fecha al cual </w:t>
+      </w:r>
+      <w:r>
+        <w:rPr>
+          <w:rFonts w:cstheme="minorHAnsi"/>
+          <w:color w:val="000000" w:themeColor="text1"/>
+          <w:sz w:val="20"/>
+          <w:szCs w:val="20"/>
+        </w:rPr>
+        <w:t>será</w:t>
+      </w:r>
       <w:r>
         <w:rPr>
           <w:rFonts w:cstheme="minorHAnsi"/>
@@ -8182,7 +8876,7 @@
           </mc:Choice>
           <mc:Fallback>
             <w:pict>
-              <v:rect w14:anchorId="6C2DCCAD" id="Rectángulo 11" o:spid="_x0000_s1026" style="position:absolute;margin-left:63.55pt;margin-top:17.5pt;width:273.9pt;height:222.35pt;z-index:-251660800;visibility:visible;mso-wrap-style:square;mso-wrap-distance-left:0;mso-wrap-distance-top:0;mso-wrap-distance-right:0;mso-wrap-distance-bottom:10pt;mso-position-horizontal:absolute;mso-position-horizontal-relative:text;mso-position-vertical:absolute;mso-position-vertical-relative:text;v-text-anchor:top" o:gfxdata="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" fillcolor="#eee" strokecolor="#3465a4"/>
+              <v:rect w14:anchorId="20DCE948" id="Rectángulo 11" o:spid="_x0000_s1026" style="position:absolute;margin-left:63.55pt;margin-top:17.5pt;width:273.9pt;height:222.35pt;z-index:-251660800;visibility:visible;mso-wrap-style:square;mso-wrap-distance-left:0;mso-wrap-distance-top:0;mso-wrap-distance-right:0;mso-wrap-distance-bottom:10pt;mso-position-horizontal:absolute;mso-position-horizontal-relative:text;mso-position-vertical:absolute;mso-position-vertical-relative:text;v-text-anchor:top" o:gfxdata="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" fillcolor="#eee" strokecolor="#3465a4"/>
             </w:pict>
           </mc:Fallback>
         </mc:AlternateContent>
@@ -8351,7 +9045,7 @@
     <w:p/>
     <w:p/>
     <w:sectPr>
-      <w:footerReference w:type="default" r:id="rId17"/>
+      <w:footerReference w:type="default" r:id="rId18"/>
       <w:pgSz w:w="12240" w:h="15840"/>
       <w:pgMar w:top="1417" w:right="1701" w:bottom="1417" w:left="1701" w:header="0" w:footer="708" w:gutter="0"/>
       <w:cols w:space="720"/>

</xml_diff>